<commit_message>
Update CV.docx 29 aug
</commit_message>
<xml_diff>
--- a/doc/CV.docx
+++ b/doc/CV.docx
@@ -264,6 +264,39 @@
             </w:r>
             <w:r>
               <w:t>502032</w:t>
+            </w:r>
+          </w:p>
+          <w:p/>
+          <w:p>
+            <w:pPr>
+              <w:rPr>
+                <w:b/>
+                <w:bCs/>
+              </w:rPr>
+            </w:pPr>
+            <w:r>
+              <w:rPr>
+                <w:b/>
+                <w:bCs/>
+              </w:rPr>
+              <w:t>Home Town</w:t>
+            </w:r>
+            <w:r>
+              <w:rPr>
+                <w:b/>
+                <w:bCs/>
+              </w:rPr>
+              <w:t>:</w:t>
+            </w:r>
+            <w:r>
+              <w:rPr>
+                <w:b/>
+                <w:bCs/>
+              </w:rPr>
+              <w:t xml:space="preserve"> </w:t>
+            </w:r>
+            <w:r>
+              <w:t>Kanpur</w:t>
             </w:r>
           </w:p>
           <w:p/>
@@ -429,13 +462,6 @@
               </w:rPr>
             </w:pPr>
           </w:p>
-          <w:p>
-            <w:pPr>
-              <w:rPr>
-                <w:rStyle w:val="Hyperlink"/>
-              </w:rPr>
-            </w:pPr>
-          </w:p>
           <w:sdt>
             <w:sdtPr>
               <w:rPr>
@@ -703,8 +729,16 @@
               <w:t>4</w:t>
             </w:r>
             <w:r>
-              <w:t xml:space="preserve"> months. During this time period. I have acquired skills like AJAX, JSON, Excel Operations, File Encryption, LINQ, WebAPI,</w:t>
-            </w:r>
+              <w:t xml:space="preserve"> months. During this time period. I have acquired skills like AJAX, JSON, LINQ</w:t>
+            </w:r>
+            <w:r>
+              <w:t xml:space="preserve"> </w:t>
+            </w:r>
+            <w:proofErr w:type="spellStart"/>
+            <w:r>
+              <w:t>etc</w:t>
+            </w:r>
+            <w:proofErr w:type="spellEnd"/>
             <w:r>
               <w:t xml:space="preserve"> </w:t>
             </w:r>
@@ -756,7 +790,7 @@
                 <w:color w:val="000000" w:themeColor="text1"/>
               </w:rPr>
               <w:drawing>
-                <wp:inline distT="0" distB="0" distL="0" distR="0" wp14:anchorId="775A035F" wp14:editId="66A34E9A">
+                <wp:inline distT="0" distB="0" distL="0" distR="0" wp14:anchorId="775A035F" wp14:editId="5E607181">
                   <wp:extent cx="3971925" cy="1438275"/>
                   <wp:effectExtent l="0" t="0" r="0" b="0"/>
                   <wp:docPr id="12" name="Chart 12" descr="skills chart"/>
@@ -904,7 +938,16 @@
         <w:t>Technology used:</w:t>
       </w:r>
       <w:r>
-        <w:t xml:space="preserve"> Web API, ASP.NET, MS SQL Server 2012, HTML5, Bootstrap 3, jQuery 3.0, Postman, Visual Studio 2019, JavaScript, jQuery, AJAX, .NET Web Forms, ADO.NET, JSON, and Firebird.</w:t>
+        <w:t xml:space="preserve"> ASP.NET, MS SQL Server 2012, HTML5, Bootstrap 3, jQuery 3.0, Postman, </w:t>
+      </w:r>
+      <w:r>
+        <w:t>Web API,</w:t>
+      </w:r>
+      <w:r>
+        <w:t xml:space="preserve"> </w:t>
+      </w:r>
+      <w:r>
+        <w:t>Visual Studio 2019, JavaScript, jQuery, AJAX, .NET Web Forms, ADO.NET, JSON, and Firebird.</w:t>
       </w:r>
     </w:p>
     <w:p>
@@ -1048,6 +1091,13 @@
           <w:sz w:val="17"/>
         </w:rPr>
         <w:t>Project Title - HOME AUTOMATION (EMBEDDED SYSTEMS)</w:t>
+      </w:r>
+      <w:r>
+        <w:rPr>
+          <w:rFonts w:ascii="Verdana" w:eastAsia="Verdana" w:hAnsi="Verdana" w:cs="Verdana"/>
+          <w:sz w:val="17"/>
+        </w:rPr>
+        <w:t xml:space="preserve"> (College Project)</w:t>
       </w:r>
     </w:p>
     <w:p>
@@ -2582,6 +2632,7 @@
   <w:style w:type="character" w:default="1" w:styleId="DefaultParagraphFont">
     <w:name w:val="Default Paragraph Font"/>
     <w:uiPriority w:val="1"/>
+    <w:semiHidden/>
     <w:unhideWhenUsed/>
   </w:style>
   <w:style w:type="table" w:default="1" w:styleId="TableNormal">
@@ -3014,25 +3065,25 @@
                 <c:formatCode>General</c:formatCode>
                 <c:ptCount val="7"/>
                 <c:pt idx="0">
-                  <c:v>0.8</c:v>
+                  <c:v>0.7</c:v>
                 </c:pt>
                 <c:pt idx="1">
-                  <c:v>0.3</c:v>
+                  <c:v>0.2</c:v>
                 </c:pt>
                 <c:pt idx="2">
-                  <c:v>0.85</c:v>
+                  <c:v>0.75</c:v>
                 </c:pt>
                 <c:pt idx="3">
-                  <c:v>0.6</c:v>
+                  <c:v>0.2</c:v>
                 </c:pt>
                 <c:pt idx="4">
-                  <c:v>0.5</c:v>
+                  <c:v>0.1</c:v>
                 </c:pt>
                 <c:pt idx="5">
-                  <c:v>0.9</c:v>
+                  <c:v>0.7</c:v>
                 </c:pt>
                 <c:pt idx="6">
-                  <c:v>0.8</c:v>
+                  <c:v>0.6</c:v>
                 </c:pt>
               </c:numCache>
             </c:numRef>
@@ -4037,7 +4088,9 @@
     <w:rsid w:val="003977EF"/>
     <w:rsid w:val="003B3D95"/>
     <w:rsid w:val="00433217"/>
+    <w:rsid w:val="0058330F"/>
     <w:rsid w:val="005F23E4"/>
+    <w:rsid w:val="00687C8E"/>
     <w:rsid w:val="00B220AF"/>
     <w:rsid w:val="00E93AB7"/>
     <w:rsid w:val="00FF0514"/>

</xml_diff>